<commit_message>
Updated documentation with download links
</commit_message>
<xml_diff>
--- a/Documentation/Exp-1_5G-NR-PHY.docx
+++ b/Documentation/Exp-1_5G-NR-PHY.docx
@@ -748,7 +748,7 @@
           <w:noProof/>
         </w:rPr>
         <w:drawing>
-          <wp:inline distT="0" distB="0" distL="0" distR="0" wp14:anchorId="0C479015" wp14:editId="32792210">
+          <wp:inline distT="0" distB="0" distL="0" distR="0" wp14:anchorId="0C479015" wp14:editId="43153599">
             <wp:extent cx="4931930" cy="2937856"/>
             <wp:effectExtent l="0" t="0" r="0" b="0"/>
             <wp:docPr id="10" name="Picture 10"/>
@@ -1777,7 +1777,7 @@
         </w:rPr>
         <w:t xml:space="preserve"> </w:t>
       </w:r>
-      <w:hyperlink r:id="rId10" w:history="1">
+      <w:hyperlink r:id="rId10" w:tooltip="https://github.com/NetSim-TETCOS/5G_Advanced_Experiments_v14.0/archive/refs/heads/main.zip" w:history="1">
         <w:r>
           <w:rPr>
             <w:rStyle w:val="Hyperlink"/>
@@ -1785,17 +1785,27 @@
             <w:sz w:val="22"/>
             <w:szCs w:val="22"/>
           </w:rPr>
-          <w:t>GitHub link</w:t>
+          <w:t>GitHub l</w:t>
+        </w:r>
+        <w:r>
+          <w:rPr>
+            <w:rStyle w:val="Hyperlink"/>
+            <w:rFonts w:ascii="Arial" w:hAnsi="Arial" w:cs="Arial"/>
+            <w:sz w:val="22"/>
+            <w:szCs w:val="22"/>
+          </w:rPr>
+          <w:t>i</w:t>
+        </w:r>
+        <w:r>
+          <w:rPr>
+            <w:rStyle w:val="Hyperlink"/>
+            <w:rFonts w:ascii="Arial" w:hAnsi="Arial" w:cs="Arial"/>
+            <w:sz w:val="22"/>
+            <w:szCs w:val="22"/>
+          </w:rPr>
+          <w:t>nk</w:t>
         </w:r>
       </w:hyperlink>
-      <w:r>
-        <w:rPr>
-          <w:rFonts w:ascii="Arial" w:hAnsi="Arial" w:cs="Arial"/>
-          <w:sz w:val="22"/>
-          <w:szCs w:val="22"/>
-        </w:rPr>
-        <w:t xml:space="preserve"> </w:t>
-      </w:r>
     </w:p>
     <w:p>
       <w:pPr>
@@ -2313,7 +2323,7 @@
         </w:rPr>
         <w:lastRenderedPageBreak/>
         <w:drawing>
-          <wp:inline distT="0" distB="0" distL="0" distR="0" wp14:anchorId="11450BF6" wp14:editId="6ACC161C">
+          <wp:inline distT="0" distB="0" distL="0" distR="0" wp14:anchorId="11450BF6" wp14:editId="0E8FF0CA">
             <wp:extent cx="5731510" cy="3061335"/>
             <wp:effectExtent l="0" t="0" r="2540" b="5715"/>
             <wp:docPr id="264181267" name="Picture 1"/>

</xml_diff>